<commit_message>
Added serialization tool, finished report and generated error image
</commit_message>
<xml_diff>
--- a/reports/HW3.docx
+++ b/reports/HW3.docx
@@ -3,164 +3,216 @@
 <w:document xmlns:wpc="http://schemas.microsoft.com/office/word/2010/wordprocessingCanvas" xmlns:mo="http://schemas.microsoft.com/office/mac/office/2008/main" xmlns:mc="http://schemas.openxmlformats.org/markup-compatibility/2006" xmlns:mv="urn:schemas-microsoft-com:mac:vml" xmlns:o="urn:schemas-microsoft-com:office:office" xmlns:r="http://schemas.openxmlformats.org/officeDocument/2006/relationships" xmlns:m="http://schemas.openxmlformats.org/officeDocument/2006/math" xmlns:v="urn:schemas-microsoft-com:vml" xmlns:wp14="http://schemas.microsoft.com/office/word/2010/wordprocessingDrawing" xmlns:wp="http://schemas.openxmlformats.org/drawingml/2006/wordprocessingDrawing" xmlns:w10="urn:schemas-microsoft-com:office:word" xmlns:w="http://schemas.openxmlformats.org/wordprocessingml/2006/main" xmlns:w14="http://schemas.microsoft.com/office/word/2010/wordml" xmlns:wpg="http://schemas.microsoft.com/office/word/2010/wordprocessingGroup" xmlns:wpi="http://schemas.microsoft.com/office/word/2010/wordprocessingInk" xmlns:wne="http://schemas.microsoft.com/office/word/2006/wordml" xmlns:wps="http://schemas.microsoft.com/office/word/2010/wordprocessingShape" mc:Ignorable="w14 wp14">
   <w:body>
     <w:p>
-      <w:r>
+      <w:pPr>
+        <w:rPr>
+          <w:b/>
+          <w:sz w:val="22"/>
+        </w:rPr>
+      </w:pPr>
+      <w:r>
+        <w:rPr>
+          <w:b/>
+          <w:sz w:val="22"/>
+        </w:rPr>
         <w:t>11676 – Big Data Analytics</w:t>
       </w:r>
     </w:p>
     <w:p>
-      <w:proofErr w:type="spellStart"/>
-      <w:proofErr w:type="gramStart"/>
-      <w:r>
+      <w:pPr>
+        <w:rPr>
+          <w:b/>
+          <w:sz w:val="22"/>
+        </w:rPr>
+      </w:pPr>
+      <w:r>
+        <w:rPr>
+          <w:b/>
+          <w:sz w:val="22"/>
+        </w:rPr>
         <w:t>lneves</w:t>
       </w:r>
-      <w:proofErr w:type="spellEnd"/>
-      <w:proofErr w:type="gramEnd"/>
     </w:p>
-    <w:p/>
-    <w:p>
-      <w:r>
-        <w:t>HW 3 – Random Forest</w:t>
-      </w:r>
-    </w:p>
-    <w:p/>
     <w:p>
       <w:pPr>
-        <w:jc w:val="both"/>
+        <w:rPr>
+          <w:b/>
+          <w:sz w:val="22"/>
+        </w:rPr>
       </w:pPr>
-      <w:r>
-        <w:t>For homework 3, I have enhanced my python code from the data preparation part. For HW2, I have used the linear interpolation available on Panda, but the result of my random forest was getting really bad when choosing the “Artificial” features, thus, creating a really high standard deviation of accuracy even on large forests.</w:t>
-      </w:r>
+    </w:p>
+    <w:p>
+      <w:pPr>
+        <w:rPr>
+          <w:b/>
+          <w:sz w:val="22"/>
+        </w:rPr>
+      </w:pPr>
+      <w:r>
+        <w:rPr>
+          <w:b/>
+          <w:sz w:val="22"/>
+        </w:rPr>
+        <w:t>HW 3 – Random Forest</w:t>
+      </w:r>
+    </w:p>
+    <w:p>
+      <w:pPr>
+        <w:rPr>
+          <w:sz w:val="22"/>
+        </w:rPr>
+      </w:pPr>
     </w:p>
     <w:p>
       <w:pPr>
         <w:jc w:val="both"/>
+        <w:rPr>
+          <w:sz w:val="22"/>
+        </w:rPr>
       </w:pPr>
       <w:r>
-        <w:t xml:space="preserve">I have them implemented the idea that the professor gave in class. I have used the existing features as input for a linear regression model and tried to create the new features as a regression task. Each iteration, I would generate the values for the new feature and add them as features for the next iteration. You can check the code on my </w:t>
-      </w:r>
-      <w:proofErr w:type="spellStart"/>
-      <w:r>
-        <w:t>github</w:t>
-      </w:r>
-      <w:proofErr w:type="spellEnd"/>
-      <w:r>
-        <w:t xml:space="preserve"> repo under </w:t>
-      </w:r>
-      <w:proofErr w:type="spellStart"/>
-      <w:r>
-        <w:t>python_code</w:t>
-      </w:r>
-      <w:proofErr w:type="spellEnd"/>
-      <w:r>
-        <w:t>.</w:t>
+        <w:rPr>
+          <w:sz w:val="22"/>
+        </w:rPr>
+        <w:t>For homework 3, I have enhanced my python code from the data preparation part. For HW2, I have used the linear interpolation available on Panda, but the result of my random forest was getting really bad when choosing the “Artificial” features, thus, creating a really high standard deviation of accuracy even on large forests.</w:t>
       </w:r>
     </w:p>
     <w:p>
       <w:pPr>
         <w:jc w:val="both"/>
+        <w:rPr>
+          <w:sz w:val="22"/>
+        </w:rPr>
       </w:pPr>
       <w:r>
-        <w:t>After having a more reliable value for my features, I have tuned my random forest implementation. As I had already built the decision tree structure, I would just create a way to shuffle data and create N decision trees</w:t>
-      </w:r>
-      <w:r>
-        <w:t xml:space="preserve"> </w:t>
-      </w:r>
-      <w:r>
-        <w:t xml:space="preserve">(N being the input) of random samples of the data containing 2/3 of the elements. Then, I would get this tree to use only a random sample of </w:t>
-      </w:r>
-      <w:proofErr w:type="spellStart"/>
-      <w:proofErr w:type="gramStart"/>
-      <w:r>
-        <w:t>sqrt</w:t>
-      </w:r>
-      <w:proofErr w:type="spellEnd"/>
-      <w:r>
-        <w:t>(</w:t>
-      </w:r>
-      <w:proofErr w:type="gramEnd"/>
-      <w:r>
-        <w:t xml:space="preserve">F) features, being F the total number of features. I would train my forest on a subset of the total data containing </w:t>
-      </w:r>
-      <w:r>
-        <w:t>230</w:t>
-      </w:r>
-      <w:r>
-        <w:t>.</w:t>
-      </w:r>
-      <w:r>
-        <w:t>853</w:t>
-      </w:r>
-      <w:r>
-        <w:t xml:space="preserve"> instances and, after my forest was built, test it on a </w:t>
-      </w:r>
-      <w:r>
-        <w:t>57</w:t>
-      </w:r>
-      <w:r>
-        <w:t>.</w:t>
-      </w:r>
-      <w:r>
-        <w:t>893</w:t>
-      </w:r>
-      <w:r>
-        <w:t xml:space="preserve"> instances different test set. For deciding the label, I would make the trees vote and get the label voted by the majority.</w:t>
+        <w:rPr>
+          <w:sz w:val="22"/>
+        </w:rPr>
+        <w:t>I have them implemented the idea that the professor gave in class. I have used the existing features as input for a linear regression model and tried to create the new features as a regression task. Each iteration, I would generate the values for the new feature and add them as features for the next iteration. You can check the code on my github repo under python_code.</w:t>
       </w:r>
     </w:p>
     <w:p>
       <w:pPr>
         <w:jc w:val="both"/>
+        <w:rPr>
+          <w:sz w:val="22"/>
+        </w:rPr>
       </w:pPr>
       <w:r>
-        <w:t>I tried with a bigger data set, but my computer ran out of memory.</w:t>
+        <w:rPr>
+          <w:sz w:val="22"/>
+        </w:rPr>
+        <w:t xml:space="preserve">After having a more reliable value for my features, I have tuned my random forest implementation. As I had already built the decision tree </w:t>
+      </w:r>
+      <w:r>
+        <w:rPr>
+          <w:sz w:val="22"/>
+        </w:rPr>
+        <w:t>structure, I have just created a way to split data randomly into 2/3 and 1/3 clusters and, from 1 to N, I have added a decision tree to the forest, training it on a random 2/3 set of the whole data and using only sqrt(F) features, b</w:t>
+      </w:r>
+      <w:r>
+        <w:rPr>
+          <w:sz w:val="22"/>
+        </w:rPr>
+        <w:t>eing F the number of features. After training the current tree, I would test</w:t>
+      </w:r>
+      <w:r>
+        <w:rPr>
+          <w:sz w:val="22"/>
+        </w:rPr>
+        <w:t xml:space="preserve"> the whole random forest on the remaining 1/3 of this current split</w:t>
+      </w:r>
+      <w:r>
+        <w:rPr>
+          <w:sz w:val="22"/>
+        </w:rPr>
+        <w:t xml:space="preserve"> and store the error</w:t>
+      </w:r>
+      <w:r>
+        <w:rPr>
+          <w:sz w:val="22"/>
+        </w:rPr>
+        <w:t xml:space="preserve">. I would train my forest on a subset of the total data containing </w:t>
+      </w:r>
+      <w:r>
+        <w:rPr>
+          <w:sz w:val="22"/>
+        </w:rPr>
+        <w:t>92</w:t>
+      </w:r>
+      <w:r>
+        <w:rPr>
+          <w:sz w:val="22"/>
+        </w:rPr>
+        <w:t>.</w:t>
+      </w:r>
+      <w:r>
+        <w:rPr>
+          <w:sz w:val="22"/>
+        </w:rPr>
+        <w:t>076</w:t>
+      </w:r>
+      <w:r>
+        <w:rPr>
+          <w:sz w:val="22"/>
+        </w:rPr>
+        <w:t xml:space="preserve"> </w:t>
+      </w:r>
+      <w:r>
+        <w:rPr>
+          <w:sz w:val="22"/>
+        </w:rPr>
+        <w:t xml:space="preserve">instances and, after my forest was built, test it on a </w:t>
+      </w:r>
+      <w:r>
+        <w:rPr>
+          <w:sz w:val="22"/>
+        </w:rPr>
+        <w:t xml:space="preserve">23.088 </w:t>
+      </w:r>
+      <w:r>
+        <w:rPr>
+          <w:sz w:val="22"/>
+        </w:rPr>
+        <w:t>instances different test set. For deciding the label, I would make the trees vote and get the label voted by the majority.</w:t>
       </w:r>
     </w:p>
     <w:p>
       <w:pPr>
         <w:jc w:val="both"/>
+        <w:rPr>
+          <w:sz w:val="22"/>
+        </w:rPr>
       </w:pPr>
       <w:r>
-        <w:t>For my accuracy studies, I have run the calculation</w:t>
-      </w:r>
-      <w:r>
-        <w:t xml:space="preserve"> 10 times</w:t>
-      </w:r>
-      <w:r>
-        <w:t xml:space="preserve"> on forests with 1, 5, 10, 50 and 100 trees</w:t>
-      </w:r>
-      <w:r>
-        <w:t xml:space="preserve"> and computed the average and standard deviation</w:t>
-      </w:r>
-      <w:r>
-        <w:t>. I did that so that I could compare the accuracy with my previous approach that was only one tree with accuracy 76%.</w:t>
+        <w:rPr>
+          <w:sz w:val="22"/>
+        </w:rPr>
+        <w:t>I have also used Google’s GSON library to persist and load the model into a JSON format.</w:t>
       </w:r>
     </w:p>
     <w:p>
       <w:pPr>
         <w:jc w:val="both"/>
+        <w:rPr>
+          <w:sz w:val="22"/>
+        </w:rPr>
       </w:pPr>
       <w:r>
-        <w:t>My results were as follows:</w:t>
-      </w:r>
-    </w:p>
-    <w:p>
-      <w:pPr>
-        <w:jc w:val="both"/>
-      </w:pPr>
-      <w:r>
         <w:rPr>
           <w:noProof/>
+          <w:sz w:val="22"/>
         </w:rPr>
         <w:drawing>
-          <wp:anchor distT="0" distB="0" distL="114300" distR="114300" simplePos="0" relativeHeight="251658240" behindDoc="0" locked="0" layoutInCell="1" allowOverlap="1" wp14:anchorId="0A2BB0D1" wp14:editId="492AE7D7">
+          <wp:anchor distT="0" distB="0" distL="114300" distR="114300" simplePos="0" relativeHeight="251658240" behindDoc="0" locked="0" layoutInCell="1" allowOverlap="1" wp14:anchorId="0A2BB0D1" wp14:editId="58616F53">
             <wp:simplePos x="0" y="0"/>
             <wp:positionH relativeFrom="column">
-              <wp:posOffset>3543300</wp:posOffset>
+              <wp:posOffset>3086100</wp:posOffset>
             </wp:positionH>
             <wp:positionV relativeFrom="paragraph">
-              <wp:posOffset>76200</wp:posOffset>
+              <wp:posOffset>641350</wp:posOffset>
             </wp:positionV>
-            <wp:extent cx="2746375" cy="1850390"/>
-            <wp:effectExtent l="0" t="0" r="0" b="3810"/>
+            <wp:extent cx="2517775" cy="1696085"/>
+            <wp:effectExtent l="25400" t="25400" r="22225" b="31115"/>
             <wp:wrapSquare wrapText="bothSides"/>
             <wp:docPr id="1" name="Picture 1"/>
             <wp:cNvGraphicFramePr>
@@ -174,7 +226,7 @@
                     <pic:cNvPicPr/>
                   </pic:nvPicPr>
                   <pic:blipFill>
-                    <a:blip r:embed="rId5">
+                    <a:blip r:embed="rId6">
                       <a:extLst>
                         <a:ext uri="{28A0092B-C50C-407E-A947-70E740481C1C}">
                           <a14:useLocalDpi xmlns:a14="http://schemas.microsoft.com/office/drawing/2010/main" val="0"/>
@@ -188,11 +240,16 @@
                   <pic:spPr>
                     <a:xfrm>
                       <a:off x="0" y="0"/>
-                      <a:ext cx="2746375" cy="1850390"/>
+                      <a:ext cx="2517775" cy="1696085"/>
                     </a:xfrm>
                     <a:prstGeom prst="rect">
                       <a:avLst/>
                     </a:prstGeom>
+                    <a:ln>
+                      <a:solidFill>
+                        <a:schemeClr val="tx1"/>
+                      </a:solidFill>
+                    </a:ln>
                   </pic:spPr>
                 </pic:pic>
               </a:graphicData>
@@ -206,10 +263,75 @@
           </wp:anchor>
         </w:drawing>
       </w:r>
+      <w:r>
+        <w:rPr>
+          <w:sz w:val="22"/>
+        </w:rPr>
+        <w:t xml:space="preserve">For my accuracy studies, I have </w:t>
+      </w:r>
+      <w:r>
+        <w:rPr>
+          <w:sz w:val="22"/>
+        </w:rPr>
+        <w:t xml:space="preserve"> first </w:t>
+      </w:r>
+      <w:r>
+        <w:rPr>
+          <w:sz w:val="22"/>
+        </w:rPr>
+        <w:t>run the calculation</w:t>
+      </w:r>
+      <w:r>
+        <w:rPr>
+          <w:sz w:val="22"/>
+        </w:rPr>
+        <w:t xml:space="preserve"> 10 times</w:t>
+      </w:r>
+      <w:r>
+        <w:rPr>
+          <w:sz w:val="22"/>
+        </w:rPr>
+        <w:t xml:space="preserve"> on forests with 1, 5, 10, 50 and 100 trees</w:t>
+      </w:r>
+      <w:r>
+        <w:rPr>
+          <w:sz w:val="22"/>
+        </w:rPr>
+        <w:t xml:space="preserve"> and computed the average and standard deviation</w:t>
+      </w:r>
+      <w:r>
+        <w:rPr>
+          <w:sz w:val="22"/>
+        </w:rPr>
+        <w:t>. I did that so that I could compare the accuracy with my previous approach that was only one tree with accuracy 76%.</w:t>
+      </w:r>
+    </w:p>
+    <w:p>
+      <w:pPr>
+        <w:jc w:val="both"/>
+        <w:rPr>
+          <w:sz w:val="22"/>
+        </w:rPr>
+      </w:pPr>
+      <w:r>
+        <w:rPr>
+          <w:sz w:val="22"/>
+        </w:rPr>
+        <w:t>My results were as follows:</w:t>
+      </w:r>
+    </w:p>
+    <w:p>
+      <w:pPr>
+        <w:jc w:val="both"/>
+        <w:rPr>
+          <w:sz w:val="22"/>
+        </w:rPr>
+      </w:pPr>
     </w:p>
     <w:tbl>
       <w:tblPr>
-        <w:tblW w:w="4177" w:type="dxa"/>
+        <w:tblW w:w="4717" w:type="dxa"/>
+        <w:jc w:val="center"/>
         <w:tblInd w:w="93" w:type="dxa"/>
         <w:tblBorders>
           <w:top w:val="single" w:sz="4" w:space="0" w:color="auto"/>
@@ -222,17 +344,18 @@
         <w:tblLook w:val="04A0" w:firstRow="1" w:lastRow="0" w:firstColumn="1" w:lastColumn="0" w:noHBand="0" w:noVBand="1"/>
       </w:tblPr>
       <w:tblGrid>
-        <w:gridCol w:w="1577"/>
-        <w:gridCol w:w="1804"/>
+        <w:gridCol w:w="1745"/>
+        <w:gridCol w:w="1672"/>
         <w:gridCol w:w="1300"/>
       </w:tblGrid>
       <w:tr>
         <w:trPr>
           <w:trHeight w:val="300"/>
+          <w:jc w:val="center"/>
         </w:trPr>
         <w:tc>
           <w:tcPr>
-            <w:tcW w:w="1577" w:type="dxa"/>
+            <w:tcW w:w="1745" w:type="dxa"/>
             <w:shd w:val="clear" w:color="auto" w:fill="auto"/>
             <w:noWrap/>
             <w:vAlign w:val="bottom"/>
@@ -243,13 +366,14 @@
               <w:rPr>
                 <w:rFonts w:ascii="Calibri" w:eastAsia="Times New Roman" w:hAnsi="Calibri" w:cs="Times New Roman"/>
                 <w:color w:val="000000"/>
+                <w:sz w:val="22"/>
               </w:rPr>
             </w:pPr>
           </w:p>
         </w:tc>
         <w:tc>
           <w:tcPr>
-            <w:tcW w:w="1300" w:type="dxa"/>
+            <w:tcW w:w="1672" w:type="dxa"/>
             <w:shd w:val="clear" w:color="auto" w:fill="auto"/>
             <w:noWrap/>
             <w:vAlign w:val="bottom"/>
@@ -257,15 +381,18 @@
           </w:tcPr>
           <w:p>
             <w:pPr>
-              <w:rPr>
-                <w:rFonts w:ascii="Calibri" w:eastAsia="Times New Roman" w:hAnsi="Calibri" w:cs="Times New Roman"/>
-                <w:color w:val="000000"/>
+              <w:jc w:val="center"/>
+              <w:rPr>
+                <w:rFonts w:ascii="Calibri" w:eastAsia="Times New Roman" w:hAnsi="Calibri" w:cs="Times New Roman"/>
+                <w:color w:val="000000"/>
+                <w:sz w:val="22"/>
               </w:rPr>
             </w:pPr>
             <w:r>
               <w:rPr>
                 <w:rFonts w:ascii="Calibri" w:eastAsia="Times New Roman" w:hAnsi="Calibri" w:cs="Times New Roman"/>
                 <w:color w:val="000000"/>
+                <w:sz w:val="22"/>
               </w:rPr>
               <w:t>Accuracy</w:t>
             </w:r>
@@ -273,63 +400,9 @@
               <w:rPr>
                 <w:rFonts w:ascii="Calibri" w:eastAsia="Times New Roman" w:hAnsi="Calibri" w:cs="Times New Roman"/>
                 <w:color w:val="000000"/>
+                <w:sz w:val="22"/>
               </w:rPr>
               <w:t>(Mean)</w:t>
-            </w:r>
-            <w:bookmarkStart w:id="0" w:name="_GoBack"/>
-            <w:bookmarkEnd w:id="0"/>
-          </w:p>
-        </w:tc>
-        <w:tc>
-          <w:tcPr>
-            <w:tcW w:w="1300" w:type="dxa"/>
-            <w:shd w:val="clear" w:color="auto" w:fill="auto"/>
-            <w:noWrap/>
-            <w:vAlign w:val="bottom"/>
-            <w:hideMark/>
-          </w:tcPr>
-          <w:p>
-            <w:pPr>
-              <w:rPr>
-                <w:rFonts w:ascii="Calibri" w:eastAsia="Times New Roman" w:hAnsi="Calibri" w:cs="Times New Roman"/>
-                <w:color w:val="000000"/>
-              </w:rPr>
-            </w:pPr>
-            <w:r>
-              <w:rPr>
-                <w:rFonts w:ascii="Calibri" w:eastAsia="Times New Roman" w:hAnsi="Calibri" w:cs="Times New Roman"/>
-                <w:color w:val="000000"/>
-              </w:rPr>
-              <w:t>STD</w:t>
-            </w:r>
-          </w:p>
-        </w:tc>
-      </w:tr>
-      <w:tr>
-        <w:trPr>
-          <w:trHeight w:val="300"/>
-        </w:trPr>
-        <w:tc>
-          <w:tcPr>
-            <w:tcW w:w="1577" w:type="dxa"/>
-            <w:shd w:val="clear" w:color="auto" w:fill="auto"/>
-            <w:noWrap/>
-            <w:vAlign w:val="bottom"/>
-            <w:hideMark/>
-          </w:tcPr>
-          <w:p>
-            <w:pPr>
-              <w:rPr>
-                <w:rFonts w:ascii="Calibri" w:eastAsia="Times New Roman" w:hAnsi="Calibri" w:cs="Times New Roman"/>
-                <w:color w:val="000000"/>
-              </w:rPr>
-            </w:pPr>
-            <w:r>
-              <w:rPr>
-                <w:rFonts w:ascii="Calibri" w:eastAsia="Times New Roman" w:hAnsi="Calibri" w:cs="Times New Roman"/>
-                <w:color w:val="000000"/>
-              </w:rPr>
-              <w:t>1-Tree Forest</w:t>
             </w:r>
           </w:p>
         </w:tc>
@@ -343,16 +416,78 @@
           </w:tcPr>
           <w:p>
             <w:pPr>
-              <w:jc w:val="right"/>
-              <w:rPr>
-                <w:rFonts w:ascii="Calibri" w:eastAsia="Times New Roman" w:hAnsi="Calibri" w:cs="Times New Roman"/>
-                <w:color w:val="000000"/>
+              <w:jc w:val="center"/>
+              <w:rPr>
+                <w:rFonts w:ascii="Calibri" w:eastAsia="Times New Roman" w:hAnsi="Calibri" w:cs="Times New Roman"/>
+                <w:color w:val="000000"/>
+                <w:sz w:val="22"/>
               </w:rPr>
             </w:pPr>
             <w:r>
               <w:rPr>
                 <w:rFonts w:ascii="Calibri" w:eastAsia="Times New Roman" w:hAnsi="Calibri" w:cs="Times New Roman"/>
                 <w:color w:val="000000"/>
+                <w:sz w:val="22"/>
+              </w:rPr>
+              <w:t>STD</w:t>
+            </w:r>
+          </w:p>
+        </w:tc>
+      </w:tr>
+      <w:tr>
+        <w:trPr>
+          <w:trHeight w:val="300"/>
+          <w:jc w:val="center"/>
+        </w:trPr>
+        <w:tc>
+          <w:tcPr>
+            <w:tcW w:w="1745" w:type="dxa"/>
+            <w:shd w:val="clear" w:color="auto" w:fill="auto"/>
+            <w:noWrap/>
+            <w:vAlign w:val="bottom"/>
+            <w:hideMark/>
+          </w:tcPr>
+          <w:p>
+            <w:pPr>
+              <w:jc w:val="center"/>
+              <w:rPr>
+                <w:rFonts w:ascii="Calibri" w:eastAsia="Times New Roman" w:hAnsi="Calibri" w:cs="Times New Roman"/>
+                <w:color w:val="000000"/>
+                <w:sz w:val="22"/>
+              </w:rPr>
+            </w:pPr>
+            <w:r>
+              <w:rPr>
+                <w:rFonts w:ascii="Calibri" w:eastAsia="Times New Roman" w:hAnsi="Calibri" w:cs="Times New Roman"/>
+                <w:color w:val="000000"/>
+                <w:sz w:val="22"/>
+              </w:rPr>
+              <w:t>1-Tree Forest</w:t>
+            </w:r>
+          </w:p>
+        </w:tc>
+        <w:tc>
+          <w:tcPr>
+            <w:tcW w:w="1672" w:type="dxa"/>
+            <w:shd w:val="clear" w:color="auto" w:fill="auto"/>
+            <w:noWrap/>
+            <w:vAlign w:val="bottom"/>
+            <w:hideMark/>
+          </w:tcPr>
+          <w:p>
+            <w:pPr>
+              <w:jc w:val="center"/>
+              <w:rPr>
+                <w:rFonts w:ascii="Calibri" w:eastAsia="Times New Roman" w:hAnsi="Calibri" w:cs="Times New Roman"/>
+                <w:color w:val="000000"/>
+                <w:sz w:val="22"/>
+              </w:rPr>
+            </w:pPr>
+            <w:r>
+              <w:rPr>
+                <w:rFonts w:ascii="Calibri" w:eastAsia="Times New Roman" w:hAnsi="Calibri" w:cs="Times New Roman"/>
+                <w:color w:val="000000"/>
+                <w:sz w:val="22"/>
               </w:rPr>
               <w:t>61.3%</w:t>
             </w:r>
@@ -368,16 +503,18 @@
           </w:tcPr>
           <w:p>
             <w:pPr>
-              <w:jc w:val="right"/>
-              <w:rPr>
-                <w:rFonts w:ascii="Calibri" w:eastAsia="Times New Roman" w:hAnsi="Calibri" w:cs="Times New Roman"/>
-                <w:color w:val="000000"/>
+              <w:jc w:val="center"/>
+              <w:rPr>
+                <w:rFonts w:ascii="Calibri" w:eastAsia="Times New Roman" w:hAnsi="Calibri" w:cs="Times New Roman"/>
+                <w:color w:val="000000"/>
+                <w:sz w:val="22"/>
               </w:rPr>
             </w:pPr>
             <w:r>
               <w:rPr>
                 <w:rFonts w:ascii="Calibri" w:eastAsia="Times New Roman" w:hAnsi="Calibri" w:cs="Times New Roman"/>
                 <w:color w:val="000000"/>
+                <w:sz w:val="22"/>
               </w:rPr>
               <w:t>23.7%</w:t>
             </w:r>
@@ -387,10 +524,11 @@
       <w:tr>
         <w:trPr>
           <w:trHeight w:val="300"/>
+          <w:jc w:val="center"/>
         </w:trPr>
         <w:tc>
           <w:tcPr>
-            <w:tcW w:w="1577" w:type="dxa"/>
+            <w:tcW w:w="1745" w:type="dxa"/>
             <w:shd w:val="clear" w:color="auto" w:fill="auto"/>
             <w:noWrap/>
             <w:vAlign w:val="bottom"/>
@@ -398,15 +536,18 @@
           </w:tcPr>
           <w:p>
             <w:pPr>
-              <w:rPr>
-                <w:rFonts w:ascii="Calibri" w:eastAsia="Times New Roman" w:hAnsi="Calibri" w:cs="Times New Roman"/>
-                <w:color w:val="000000"/>
+              <w:jc w:val="center"/>
+              <w:rPr>
+                <w:rFonts w:ascii="Calibri" w:eastAsia="Times New Roman" w:hAnsi="Calibri" w:cs="Times New Roman"/>
+                <w:color w:val="000000"/>
+                <w:sz w:val="22"/>
               </w:rPr>
             </w:pPr>
             <w:r>
               <w:rPr>
                 <w:rFonts w:ascii="Calibri" w:eastAsia="Times New Roman" w:hAnsi="Calibri" w:cs="Times New Roman"/>
                 <w:color w:val="000000"/>
+                <w:sz w:val="22"/>
               </w:rPr>
               <w:t>5-Tree Forest</w:t>
             </w:r>
@@ -414,7 +555,7 @@
         </w:tc>
         <w:tc>
           <w:tcPr>
-            <w:tcW w:w="1300" w:type="dxa"/>
+            <w:tcW w:w="1672" w:type="dxa"/>
             <w:shd w:val="clear" w:color="auto" w:fill="auto"/>
             <w:noWrap/>
             <w:vAlign w:val="bottom"/>
@@ -422,16 +563,18 @@
           </w:tcPr>
           <w:p>
             <w:pPr>
-              <w:jc w:val="right"/>
-              <w:rPr>
-                <w:rFonts w:ascii="Calibri" w:eastAsia="Times New Roman" w:hAnsi="Calibri" w:cs="Times New Roman"/>
-                <w:color w:val="000000"/>
+              <w:jc w:val="center"/>
+              <w:rPr>
+                <w:rFonts w:ascii="Calibri" w:eastAsia="Times New Roman" w:hAnsi="Calibri" w:cs="Times New Roman"/>
+                <w:color w:val="000000"/>
+                <w:sz w:val="22"/>
               </w:rPr>
             </w:pPr>
             <w:r>
               <w:rPr>
                 <w:rFonts w:ascii="Calibri" w:eastAsia="Times New Roman" w:hAnsi="Calibri" w:cs="Times New Roman"/>
                 <w:color w:val="000000"/>
+                <w:sz w:val="22"/>
               </w:rPr>
               <w:t>65.6%</w:t>
             </w:r>
@@ -447,16 +590,18 @@
           </w:tcPr>
           <w:p>
             <w:pPr>
-              <w:jc w:val="right"/>
-              <w:rPr>
-                <w:rFonts w:ascii="Calibri" w:eastAsia="Times New Roman" w:hAnsi="Calibri" w:cs="Times New Roman"/>
-                <w:color w:val="000000"/>
+              <w:jc w:val="center"/>
+              <w:rPr>
+                <w:rFonts w:ascii="Calibri" w:eastAsia="Times New Roman" w:hAnsi="Calibri" w:cs="Times New Roman"/>
+                <w:color w:val="000000"/>
+                <w:sz w:val="22"/>
               </w:rPr>
             </w:pPr>
             <w:r>
               <w:rPr>
                 <w:rFonts w:ascii="Calibri" w:eastAsia="Times New Roman" w:hAnsi="Calibri" w:cs="Times New Roman"/>
                 <w:color w:val="000000"/>
+                <w:sz w:val="22"/>
               </w:rPr>
               <w:t>19.9%</w:t>
             </w:r>
@@ -466,10 +611,11 @@
       <w:tr>
         <w:trPr>
           <w:trHeight w:val="300"/>
+          <w:jc w:val="center"/>
         </w:trPr>
         <w:tc>
           <w:tcPr>
-            <w:tcW w:w="1577" w:type="dxa"/>
+            <w:tcW w:w="1745" w:type="dxa"/>
             <w:shd w:val="clear" w:color="auto" w:fill="auto"/>
             <w:noWrap/>
             <w:vAlign w:val="bottom"/>
@@ -477,15 +623,18 @@
           </w:tcPr>
           <w:p>
             <w:pPr>
-              <w:rPr>
-                <w:rFonts w:ascii="Calibri" w:eastAsia="Times New Roman" w:hAnsi="Calibri" w:cs="Times New Roman"/>
-                <w:color w:val="000000"/>
+              <w:jc w:val="center"/>
+              <w:rPr>
+                <w:rFonts w:ascii="Calibri" w:eastAsia="Times New Roman" w:hAnsi="Calibri" w:cs="Times New Roman"/>
+                <w:color w:val="000000"/>
+                <w:sz w:val="22"/>
               </w:rPr>
             </w:pPr>
             <w:r>
               <w:rPr>
                 <w:rFonts w:ascii="Calibri" w:eastAsia="Times New Roman" w:hAnsi="Calibri" w:cs="Times New Roman"/>
                 <w:color w:val="000000"/>
+                <w:sz w:val="22"/>
               </w:rPr>
               <w:t>10-Tree Forest</w:t>
             </w:r>
@@ -493,7 +642,7 @@
         </w:tc>
         <w:tc>
           <w:tcPr>
-            <w:tcW w:w="1300" w:type="dxa"/>
+            <w:tcW w:w="1672" w:type="dxa"/>
             <w:shd w:val="clear" w:color="auto" w:fill="auto"/>
             <w:noWrap/>
             <w:vAlign w:val="bottom"/>
@@ -501,16 +650,18 @@
           </w:tcPr>
           <w:p>
             <w:pPr>
-              <w:jc w:val="right"/>
-              <w:rPr>
-                <w:rFonts w:ascii="Calibri" w:eastAsia="Times New Roman" w:hAnsi="Calibri" w:cs="Times New Roman"/>
-                <w:color w:val="000000"/>
+              <w:jc w:val="center"/>
+              <w:rPr>
+                <w:rFonts w:ascii="Calibri" w:eastAsia="Times New Roman" w:hAnsi="Calibri" w:cs="Times New Roman"/>
+                <w:color w:val="000000"/>
+                <w:sz w:val="22"/>
               </w:rPr>
             </w:pPr>
             <w:r>
               <w:rPr>
                 <w:rFonts w:ascii="Calibri" w:eastAsia="Times New Roman" w:hAnsi="Calibri" w:cs="Times New Roman"/>
                 <w:color w:val="000000"/>
+                <w:sz w:val="22"/>
               </w:rPr>
               <w:t>67.1%</w:t>
             </w:r>
@@ -526,16 +677,18 @@
           </w:tcPr>
           <w:p>
             <w:pPr>
-              <w:jc w:val="right"/>
-              <w:rPr>
-                <w:rFonts w:ascii="Calibri" w:eastAsia="Times New Roman" w:hAnsi="Calibri" w:cs="Times New Roman"/>
-                <w:color w:val="000000"/>
+              <w:jc w:val="center"/>
+              <w:rPr>
+                <w:rFonts w:ascii="Calibri" w:eastAsia="Times New Roman" w:hAnsi="Calibri" w:cs="Times New Roman"/>
+                <w:color w:val="000000"/>
+                <w:sz w:val="22"/>
               </w:rPr>
             </w:pPr>
             <w:r>
               <w:rPr>
                 <w:rFonts w:ascii="Calibri" w:eastAsia="Times New Roman" w:hAnsi="Calibri" w:cs="Times New Roman"/>
                 <w:color w:val="000000"/>
+                <w:sz w:val="22"/>
               </w:rPr>
               <w:t>20.7%</w:t>
             </w:r>
@@ -545,10 +698,11 @@
       <w:tr>
         <w:trPr>
           <w:trHeight w:val="300"/>
+          <w:jc w:val="center"/>
         </w:trPr>
         <w:tc>
           <w:tcPr>
-            <w:tcW w:w="1577" w:type="dxa"/>
+            <w:tcW w:w="1745" w:type="dxa"/>
             <w:shd w:val="clear" w:color="auto" w:fill="auto"/>
             <w:noWrap/>
             <w:vAlign w:val="bottom"/>
@@ -556,15 +710,18 @@
           </w:tcPr>
           <w:p>
             <w:pPr>
-              <w:rPr>
-                <w:rFonts w:ascii="Calibri" w:eastAsia="Times New Roman" w:hAnsi="Calibri" w:cs="Times New Roman"/>
-                <w:color w:val="000000"/>
+              <w:jc w:val="center"/>
+              <w:rPr>
+                <w:rFonts w:ascii="Calibri" w:eastAsia="Times New Roman" w:hAnsi="Calibri" w:cs="Times New Roman"/>
+                <w:color w:val="000000"/>
+                <w:sz w:val="22"/>
               </w:rPr>
             </w:pPr>
             <w:r>
               <w:rPr>
                 <w:rFonts w:ascii="Calibri" w:eastAsia="Times New Roman" w:hAnsi="Calibri" w:cs="Times New Roman"/>
                 <w:color w:val="000000"/>
+                <w:sz w:val="22"/>
               </w:rPr>
               <w:t>50-Tree Forest</w:t>
             </w:r>
@@ -572,7 +729,7 @@
         </w:tc>
         <w:tc>
           <w:tcPr>
-            <w:tcW w:w="1300" w:type="dxa"/>
+            <w:tcW w:w="1672" w:type="dxa"/>
             <w:shd w:val="clear" w:color="auto" w:fill="auto"/>
             <w:noWrap/>
             <w:vAlign w:val="bottom"/>
@@ -580,16 +737,18 @@
           </w:tcPr>
           <w:p>
             <w:pPr>
-              <w:jc w:val="right"/>
-              <w:rPr>
-                <w:rFonts w:ascii="Calibri" w:eastAsia="Times New Roman" w:hAnsi="Calibri" w:cs="Times New Roman"/>
-                <w:color w:val="000000"/>
+              <w:jc w:val="center"/>
+              <w:rPr>
+                <w:rFonts w:ascii="Calibri" w:eastAsia="Times New Roman" w:hAnsi="Calibri" w:cs="Times New Roman"/>
+                <w:color w:val="000000"/>
+                <w:sz w:val="22"/>
               </w:rPr>
             </w:pPr>
             <w:r>
               <w:rPr>
                 <w:rFonts w:ascii="Calibri" w:eastAsia="Times New Roman" w:hAnsi="Calibri" w:cs="Times New Roman"/>
                 <w:color w:val="000000"/>
+                <w:sz w:val="22"/>
               </w:rPr>
               <w:t>79.3%</w:t>
             </w:r>
@@ -605,16 +764,18 @@
           </w:tcPr>
           <w:p>
             <w:pPr>
-              <w:jc w:val="right"/>
-              <w:rPr>
-                <w:rFonts w:ascii="Calibri" w:eastAsia="Times New Roman" w:hAnsi="Calibri" w:cs="Times New Roman"/>
-                <w:color w:val="000000"/>
+              <w:jc w:val="center"/>
+              <w:rPr>
+                <w:rFonts w:ascii="Calibri" w:eastAsia="Times New Roman" w:hAnsi="Calibri" w:cs="Times New Roman"/>
+                <w:color w:val="000000"/>
+                <w:sz w:val="22"/>
               </w:rPr>
             </w:pPr>
             <w:r>
               <w:rPr>
                 <w:rFonts w:ascii="Calibri" w:eastAsia="Times New Roman" w:hAnsi="Calibri" w:cs="Times New Roman"/>
                 <w:color w:val="000000"/>
+                <w:sz w:val="22"/>
               </w:rPr>
               <w:t>22.4%</w:t>
             </w:r>
@@ -624,10 +785,11 @@
       <w:tr>
         <w:trPr>
           <w:trHeight w:val="300"/>
+          <w:jc w:val="center"/>
         </w:trPr>
         <w:tc>
           <w:tcPr>
-            <w:tcW w:w="1577" w:type="dxa"/>
+            <w:tcW w:w="1745" w:type="dxa"/>
             <w:shd w:val="clear" w:color="auto" w:fill="auto"/>
             <w:noWrap/>
             <w:vAlign w:val="bottom"/>
@@ -635,15 +797,18 @@
           </w:tcPr>
           <w:p>
             <w:pPr>
-              <w:rPr>
-                <w:rFonts w:ascii="Calibri" w:eastAsia="Times New Roman" w:hAnsi="Calibri" w:cs="Times New Roman"/>
-                <w:color w:val="000000"/>
+              <w:jc w:val="center"/>
+              <w:rPr>
+                <w:rFonts w:ascii="Calibri" w:eastAsia="Times New Roman" w:hAnsi="Calibri" w:cs="Times New Roman"/>
+                <w:color w:val="000000"/>
+                <w:sz w:val="22"/>
               </w:rPr>
             </w:pPr>
             <w:r>
               <w:rPr>
                 <w:rFonts w:ascii="Calibri" w:eastAsia="Times New Roman" w:hAnsi="Calibri" w:cs="Times New Roman"/>
                 <w:color w:val="000000"/>
+                <w:sz w:val="22"/>
               </w:rPr>
               <w:t>100-Tree Forest</w:t>
             </w:r>
@@ -651,7 +816,7 @@
         </w:tc>
         <w:tc>
           <w:tcPr>
-            <w:tcW w:w="1300" w:type="dxa"/>
+            <w:tcW w:w="1672" w:type="dxa"/>
             <w:shd w:val="clear" w:color="auto" w:fill="auto"/>
             <w:noWrap/>
             <w:vAlign w:val="bottom"/>
@@ -659,16 +824,18 @@
           </w:tcPr>
           <w:p>
             <w:pPr>
-              <w:jc w:val="right"/>
-              <w:rPr>
-                <w:rFonts w:ascii="Calibri" w:eastAsia="Times New Roman" w:hAnsi="Calibri" w:cs="Times New Roman"/>
-                <w:color w:val="000000"/>
+              <w:jc w:val="center"/>
+              <w:rPr>
+                <w:rFonts w:ascii="Calibri" w:eastAsia="Times New Roman" w:hAnsi="Calibri" w:cs="Times New Roman"/>
+                <w:color w:val="000000"/>
+                <w:sz w:val="22"/>
               </w:rPr>
             </w:pPr>
             <w:r>
               <w:rPr>
                 <w:rFonts w:ascii="Calibri" w:eastAsia="Times New Roman" w:hAnsi="Calibri" w:cs="Times New Roman"/>
                 <w:color w:val="000000"/>
+                <w:sz w:val="22"/>
               </w:rPr>
               <w:t>90.4%</w:t>
             </w:r>
@@ -684,16 +851,18 @@
           </w:tcPr>
           <w:p>
             <w:pPr>
-              <w:jc w:val="right"/>
-              <w:rPr>
-                <w:rFonts w:ascii="Calibri" w:eastAsia="Times New Roman" w:hAnsi="Calibri" w:cs="Times New Roman"/>
-                <w:color w:val="000000"/>
+              <w:jc w:val="center"/>
+              <w:rPr>
+                <w:rFonts w:ascii="Calibri" w:eastAsia="Times New Roman" w:hAnsi="Calibri" w:cs="Times New Roman"/>
+                <w:color w:val="000000"/>
+                <w:sz w:val="22"/>
               </w:rPr>
             </w:pPr>
             <w:r>
               <w:rPr>
                 <w:rFonts w:ascii="Calibri" w:eastAsia="Times New Roman" w:hAnsi="Calibri" w:cs="Times New Roman"/>
                 <w:color w:val="000000"/>
+                <w:sz w:val="22"/>
               </w:rPr>
               <w:t>2.9%</w:t>
             </w:r>
@@ -704,22 +873,223 @@
     <w:p>
       <w:pPr>
         <w:jc w:val="both"/>
+        <w:rPr>
+          <w:sz w:val="22"/>
+        </w:rPr>
       </w:pPr>
     </w:p>
     <w:p>
       <w:pPr>
         <w:jc w:val="both"/>
+        <w:rPr>
+          <w:sz w:val="22"/>
+        </w:rPr>
       </w:pPr>
-      <w:r>
-        <w:t>This result is as expected. Having less features and less data would make my accuracy worst when having only one tree, but as we grow the number of trees, the accuracy gets much higher and the standard deviation, smaller.</w:t>
-      </w:r>
     </w:p>
     <w:p>
       <w:pPr>
         <w:jc w:val="both"/>
+        <w:rPr>
+          <w:sz w:val="22"/>
+        </w:rPr>
       </w:pPr>
       <w:r>
+        <w:rPr>
+          <w:sz w:val="22"/>
+        </w:rPr>
+        <w:t>This result is as expected. Having less features and less data would make my accuracy worst when having only one tree, but as we grow the number of trees, the accuracy gets much higher and the standard deviation, smaller.</w:t>
+      </w:r>
+    </w:p>
+    <w:p>
+      <w:pPr>
+        <w:jc w:val="both"/>
+        <w:rPr>
+          <w:sz w:val="22"/>
+        </w:rPr>
+      </w:pPr>
+      <w:r>
+        <w:rPr>
+          <w:sz w:val="22"/>
+        </w:rPr>
         <w:t>As of code organization, I have created a random forest class that would have an array list of decision trees. The rest of the code is pretty similar, since I had a decision tree and a decision tree node class that I am calling multiple times now. I have just fixed a bug on one of the files.</w:t>
+      </w:r>
+      <w:r>
+        <w:rPr>
+          <w:sz w:val="22"/>
+        </w:rPr>
+        <w:t xml:space="preserve"> I have also created a TreeSerializer class that uses GSON to read and persist the model. One upgrade on my code is that now I delete the instances after the code was created, so I need less memory to run my code, thus being able to run it on larger data and having a smaller JSON value.</w:t>
+      </w:r>
+    </w:p>
+    <w:p>
+      <w:pPr>
+        <w:jc w:val="both"/>
+        <w:rPr>
+          <w:sz w:val="22"/>
+        </w:rPr>
+      </w:pPr>
+    </w:p>
+    <w:p>
+      <w:pPr>
+        <w:jc w:val="both"/>
+        <w:rPr>
+          <w:sz w:val="22"/>
+        </w:rPr>
+      </w:pPr>
+      <w:r>
+        <w:rPr>
+          <w:sz w:val="22"/>
+        </w:rPr>
+        <w:t>After the class on Tuesday, October 6</w:t>
+      </w:r>
+      <w:r>
+        <w:rPr>
+          <w:sz w:val="22"/>
+          <w:vertAlign w:val="superscript"/>
+        </w:rPr>
+        <w:t>th</w:t>
+      </w:r>
+      <w:r>
+        <w:rPr>
+          <w:sz w:val="22"/>
+        </w:rPr>
+        <w:t>, I have changed my accuracy computation to the one set on the handout.</w:t>
+      </w:r>
+    </w:p>
+    <w:p>
+      <w:pPr>
+        <w:jc w:val="both"/>
+        <w:rPr>
+          <w:sz w:val="22"/>
+        </w:rPr>
+      </w:pPr>
+      <w:r>
+        <w:rPr>
+          <w:noProof/>
+        </w:rPr>
+        <w:lastRenderedPageBreak/>
+        <w:drawing>
+          <wp:inline distT="0" distB="0" distL="0" distR="0" wp14:anchorId="7433ED2C" wp14:editId="018EBB9C">
+            <wp:extent cx="5486400" cy="3197225"/>
+            <wp:effectExtent l="0" t="0" r="25400" b="28575"/>
+            <wp:docPr id="3" name="Chart 3"/>
+            <wp:cNvGraphicFramePr/>
+            <a:graphic xmlns:a="http://schemas.openxmlformats.org/drawingml/2006/main">
+              <a:graphicData uri="http://schemas.openxmlformats.org/drawingml/2006/chart">
+                <c:chart xmlns:c="http://schemas.openxmlformats.org/drawingml/2006/chart" xmlns:r="http://schemas.openxmlformats.org/officeDocument/2006/relationships" r:id="rId7"/>
+              </a:graphicData>
+            </a:graphic>
+          </wp:inline>
+        </w:drawing>
+      </w:r>
+    </w:p>
+    <w:p>
+      <w:pPr>
+        <w:jc w:val="both"/>
+        <w:rPr>
+          <w:sz w:val="22"/>
+        </w:rPr>
+      </w:pPr>
+    </w:p>
+    <w:p>
+      <w:pPr>
+        <w:jc w:val="both"/>
+        <w:rPr>
+          <w:sz w:val="22"/>
+        </w:rPr>
+      </w:pPr>
+    </w:p>
+    <w:p>
+      <w:pPr>
+        <w:jc w:val="both"/>
+        <w:rPr>
+          <w:sz w:val="22"/>
+        </w:rPr>
+      </w:pPr>
+      <w:r>
+        <w:rPr>
+          <w:sz w:val="22"/>
+        </w:rPr>
+        <w:t xml:space="preserve">This image shows that, on a </w:t>
+      </w:r>
+      <w:r>
+        <w:rPr>
+          <w:sz w:val="22"/>
+        </w:rPr>
+        <w:t>200</w:t>
+      </w:r>
+      <w:r>
+        <w:rPr>
+          <w:sz w:val="22"/>
+        </w:rPr>
+        <w:t xml:space="preserve"> trees forest, my </w:t>
+      </w:r>
+      <w:r>
+        <w:rPr>
+          <w:sz w:val="22"/>
+        </w:rPr>
+        <w:t>error was of 6</w:t>
+      </w:r>
+      <w:r>
+        <w:rPr>
+          <w:sz w:val="22"/>
+        </w:rPr>
+        <w:t>%.</w:t>
+      </w:r>
+      <w:r>
+        <w:rPr>
+          <w:sz w:val="22"/>
+        </w:rPr>
+        <w:t xml:space="preserve"> It seems to have stabilized after 45 trees, with error floating around 6-7%</w:t>
+      </w:r>
+      <w:r>
+        <w:rPr>
+          <w:sz w:val="22"/>
+        </w:rPr>
+        <w:t xml:space="preserve">. </w:t>
+      </w:r>
+      <w:r>
+        <w:rPr>
+          <w:sz w:val="22"/>
+        </w:rPr>
+        <w:t>Also, when trying to predict the values on the se</w:t>
+      </w:r>
+      <w:r>
+        <w:rPr>
+          <w:sz w:val="22"/>
+        </w:rPr>
+        <w:t>parate test set, the model got</w:t>
+      </w:r>
+      <w:r>
+        <w:rPr>
+          <w:sz w:val="22"/>
+        </w:rPr>
+        <w:t xml:space="preserve"> </w:t>
+      </w:r>
+      <w:r>
+        <w:rPr>
+          <w:sz w:val="22"/>
+        </w:rPr>
+        <w:t>89</w:t>
+      </w:r>
+      <w:r>
+        <w:rPr>
+          <w:sz w:val="22"/>
+        </w:rPr>
+        <w:t>% accuracy, just as the first experiment</w:t>
+      </w:r>
+      <w:r>
+        <w:rPr>
+          <w:sz w:val="22"/>
+        </w:rPr>
+        <w:t xml:space="preserve"> showed</w:t>
+      </w:r>
+      <w:bookmarkStart w:id="0" w:name="_GoBack"/>
+      <w:bookmarkEnd w:id="0"/>
+      <w:r>
+        <w:rPr>
+          <w:sz w:val="22"/>
+        </w:rPr>
+        <w:t>.</w:t>
       </w:r>
     </w:p>
     <w:sectPr>
@@ -1678,6 +2048,720 @@
     </w:rPr>
   </w:style>
 </w:styles>
+</file>
+
+<file path=word/charts/chart1.xml><?xml version="1.0" encoding="utf-8"?>
+<c:chartSpace xmlns:c="http://schemas.openxmlformats.org/drawingml/2006/chart" xmlns:a="http://schemas.openxmlformats.org/drawingml/2006/main" xmlns:r="http://schemas.openxmlformats.org/officeDocument/2006/relationships">
+  <c:date1904 val="1"/>
+  <c:lang val="en-US"/>
+  <c:roundedCorners val="0"/>
+  <mc:AlternateContent xmlns:mc="http://schemas.openxmlformats.org/markup-compatibility/2006">
+    <mc:Choice xmlns:c14="http://schemas.microsoft.com/office/drawing/2007/8/2/chart" Requires="c14">
+      <c14:style val="118"/>
+    </mc:Choice>
+    <mc:Fallback>
+      <c:style val="18"/>
+    </mc:Fallback>
+  </mc:AlternateContent>
+  <c:chart>
+    <c:title>
+      <c:layout/>
+      <c:overlay val="0"/>
+    </c:title>
+    <c:autoTitleDeleted val="0"/>
+    <c:plotArea>
+      <c:layout/>
+      <c:lineChart>
+        <c:grouping val="standard"/>
+        <c:varyColors val="0"/>
+        <c:ser>
+          <c:idx val="1"/>
+          <c:order val="0"/>
+          <c:tx>
+            <c:strRef>
+              <c:f>error.csv!$B$1</c:f>
+              <c:strCache>
+                <c:ptCount val="1"/>
+                <c:pt idx="0">
+                  <c:v>Error(%)</c:v>
+                </c:pt>
+              </c:strCache>
+            </c:strRef>
+          </c:tx>
+          <c:marker>
+            <c:symbol val="none"/>
+          </c:marker>
+          <c:val>
+            <c:numRef>
+              <c:f>error.csv!$B$2:$B$202</c:f>
+              <c:numCache>
+                <c:formatCode>0.0%</c:formatCode>
+                <c:ptCount val="201"/>
+                <c:pt idx="0">
+                  <c:v>0.23043974871502</c:v>
+                </c:pt>
+                <c:pt idx="1">
+                  <c:v>0.0704042134653214</c:v>
+                </c:pt>
+                <c:pt idx="2">
+                  <c:v>0.231930960086299</c:v>
+                </c:pt>
+                <c:pt idx="3">
+                  <c:v>0.232375150707532</c:v>
+                </c:pt>
+                <c:pt idx="4">
+                  <c:v>0.2317405926772</c:v>
+                </c:pt>
+                <c:pt idx="5">
+                  <c:v>0.0836664762992576</c:v>
+                </c:pt>
+                <c:pt idx="6">
+                  <c:v>0.0888381242464623</c:v>
+                </c:pt>
+                <c:pt idx="7">
+                  <c:v>0.0906466146329081</c:v>
+                </c:pt>
+                <c:pt idx="8">
+                  <c:v>0.0915349958753728</c:v>
+                </c:pt>
+                <c:pt idx="9">
+                  <c:v>0.0900755124056095</c:v>
+                </c:pt>
+                <c:pt idx="10">
+                  <c:v>0.0896313217843771</c:v>
+                </c:pt>
+                <c:pt idx="11">
+                  <c:v>0.0903293356177422</c:v>
+                </c:pt>
+                <c:pt idx="12">
+                  <c:v>0.229424455866488</c:v>
+                </c:pt>
+                <c:pt idx="13">
+                  <c:v>0.232121327495399</c:v>
+                </c:pt>
+                <c:pt idx="14">
+                  <c:v>0.231296402055968</c:v>
+                </c:pt>
+                <c:pt idx="15">
+                  <c:v>0.0901706961101592</c:v>
+                </c:pt>
+                <c:pt idx="16">
+                  <c:v>0.0882987499206802</c:v>
+                </c:pt>
+                <c:pt idx="17">
+                  <c:v>0.0721809759502506</c:v>
+                </c:pt>
+                <c:pt idx="18">
+                  <c:v>0.0746874801700615</c:v>
+                </c:pt>
+                <c:pt idx="19">
+                  <c:v>0.0737356431245637</c:v>
+                </c:pt>
+                <c:pt idx="20">
+                  <c:v>0.0911542610571737</c:v>
+                </c:pt>
+                <c:pt idx="21">
+                  <c:v>0.075195126594327</c:v>
+                </c:pt>
+                <c:pt idx="22">
+                  <c:v>0.0751633986928104</c:v>
+                </c:pt>
+                <c:pt idx="23">
+                  <c:v>0.0700869344501554</c:v>
+                </c:pt>
+                <c:pt idx="24">
+                  <c:v>0.071133955200203</c:v>
+                </c:pt>
+                <c:pt idx="25">
+                  <c:v>0.0701503902531887</c:v>
+                </c:pt>
+                <c:pt idx="26">
+                  <c:v>0.0701821181547052</c:v>
+                </c:pt>
+                <c:pt idx="27">
+                  <c:v>0.0673583349197284</c:v>
+                </c:pt>
+                <c:pt idx="28">
+                  <c:v>0.0734818199124309</c:v>
+                </c:pt>
+                <c:pt idx="29">
+                  <c:v>0.0696427438289231</c:v>
+                </c:pt>
+                <c:pt idx="30">
+                  <c:v>0.0739260105336633</c:v>
+                </c:pt>
+                <c:pt idx="31">
+                  <c:v>0.0692620090107239</c:v>
+                </c:pt>
+                <c:pt idx="32">
+                  <c:v>0.0711974110032362</c:v>
+                </c:pt>
+                <c:pt idx="33">
+                  <c:v>0.0648201027984008</c:v>
+                </c:pt>
+                <c:pt idx="34">
+                  <c:v>0.0637413541468366</c:v>
+                </c:pt>
+                <c:pt idx="35">
+                  <c:v>0.0654546608287327</c:v>
+                </c:pt>
+                <c:pt idx="36">
+                  <c:v>0.0625039659876895</c:v>
+                </c:pt>
+                <c:pt idx="37">
+                  <c:v>0.0645980074877847</c:v>
+                </c:pt>
+                <c:pt idx="38">
+                  <c:v>0.063011612411955</c:v>
+                </c:pt>
+                <c:pt idx="39">
+                  <c:v>0.0635827146392538</c:v>
+                </c:pt>
+                <c:pt idx="40">
+                  <c:v>0.0647883748968842</c:v>
+                </c:pt>
+                <c:pt idx="41">
+                  <c:v>0.0643124563741354</c:v>
+                </c:pt>
+                <c:pt idx="42">
+                  <c:v>0.0685322672758423</c:v>
+                </c:pt>
+                <c:pt idx="43">
+                  <c:v>0.0637730820483533</c:v>
+                </c:pt>
+                <c:pt idx="44">
+                  <c:v>0.0678659813439939</c:v>
+                </c:pt>
+                <c:pt idx="45">
+                  <c:v>0.063011612411955</c:v>
+                </c:pt>
+                <c:pt idx="46">
+                  <c:v>0.0630433403134717</c:v>
+                </c:pt>
+                <c:pt idx="47">
+                  <c:v>0.0647566469953677</c:v>
+                </c:pt>
+                <c:pt idx="48">
+                  <c:v>0.0635192588362205</c:v>
+                </c:pt>
+                <c:pt idx="49">
+                  <c:v>0.0648201027984008</c:v>
+                </c:pt>
+                <c:pt idx="50">
+                  <c:v>0.0645345516847515</c:v>
+                </c:pt>
+                <c:pt idx="51">
+                  <c:v>0.0645662795862681</c:v>
+                </c:pt>
+                <c:pt idx="52">
+                  <c:v>0.0616155847452249</c:v>
+                </c:pt>
+                <c:pt idx="53">
+                  <c:v>0.0628847008058887</c:v>
+                </c:pt>
+                <c:pt idx="54">
+                  <c:v>0.068563995177359</c:v>
+                </c:pt>
+                <c:pt idx="55">
+                  <c:v>0.0632971635256044</c:v>
+                </c:pt>
+                <c:pt idx="56">
+                  <c:v>0.0680246208515769</c:v>
+                </c:pt>
+                <c:pt idx="57">
+                  <c:v>0.0639951773589694</c:v>
+                </c:pt>
+                <c:pt idx="58">
+                  <c:v>0.0693889206167903</c:v>
+                </c:pt>
+                <c:pt idx="59">
+                  <c:v>0.0676438860333777</c:v>
+                </c:pt>
+                <c:pt idx="60">
+                  <c:v>0.0681198045561266</c:v>
+                </c:pt>
+                <c:pt idx="61">
+                  <c:v>0.0654546608287327</c:v>
+                </c:pt>
+                <c:pt idx="62">
+                  <c:v>0.068405355669776</c:v>
+                </c:pt>
+                <c:pt idx="63">
+                  <c:v>0.0687226346849418</c:v>
+                </c:pt>
+                <c:pt idx="64">
+                  <c:v>0.0686591788819087</c:v>
+                </c:pt>
+                <c:pt idx="65">
+                  <c:v>0.0644710958817184</c:v>
+                </c:pt>
+                <c:pt idx="66">
+                  <c:v>0.0621866869725236</c:v>
+                </c:pt>
+                <c:pt idx="67">
+                  <c:v>0.0642172726695856</c:v>
+                </c:pt>
+                <c:pt idx="68">
+                  <c:v>0.0671045117075956</c:v>
+                </c:pt>
+                <c:pt idx="69">
+                  <c:v>0.0654863887302493</c:v>
+                </c:pt>
+                <c:pt idx="70">
+                  <c:v>0.0685005393743257</c:v>
+                </c:pt>
+                <c:pt idx="71">
+                  <c:v>0.0678342534424772</c:v>
+                </c:pt>
+                <c:pt idx="72">
+                  <c:v>0.0698013833365061</c:v>
+                </c:pt>
+                <c:pt idx="73">
+                  <c:v>0.0671996954121454</c:v>
+                </c:pt>
+                <c:pt idx="74">
+                  <c:v>0.0701503902531887</c:v>
+                </c:pt>
+                <c:pt idx="75">
+                  <c:v>0.0620597753664572</c:v>
+                </c:pt>
+                <c:pt idx="76">
+                  <c:v>0.0613300336315756</c:v>
+                </c:pt>
+                <c:pt idx="77">
+                  <c:v>0.0648201027984008</c:v>
+                </c:pt>
+                <c:pt idx="78">
+                  <c:v>0.0636461704422869</c:v>
+                </c:pt>
+                <c:pt idx="79">
+                  <c:v>0.0626626054952725</c:v>
+                </c:pt>
+                <c:pt idx="80">
+                  <c:v>0.0632337077225712</c:v>
+                </c:pt>
+                <c:pt idx="81">
+                  <c:v>0.0668824163969794</c:v>
+                </c:pt>
+                <c:pt idx="82">
+                  <c:v>0.0623135985785899</c:v>
+                </c:pt>
+                <c:pt idx="83">
+                  <c:v>0.0620915032679738</c:v>
+                </c:pt>
+                <c:pt idx="84">
+                  <c:v>0.0632019798210546</c:v>
+                </c:pt>
+                <c:pt idx="85">
+                  <c:v>0.0616155847452249</c:v>
+                </c:pt>
+                <c:pt idx="86">
+                  <c:v>0.0621866869725236</c:v>
+                </c:pt>
+                <c:pt idx="87">
+                  <c:v>0.0635827146392538</c:v>
+                </c:pt>
+                <c:pt idx="88">
+                  <c:v>0.0644710958817184</c:v>
+                </c:pt>
+                <c:pt idx="89">
+                  <c:v>0.0654546608287327</c:v>
+                </c:pt>
+                <c:pt idx="90">
+                  <c:v>0.0648835586014341</c:v>
+                </c:pt>
+                <c:pt idx="91">
+                  <c:v>0.0625674217907227</c:v>
+                </c:pt>
+                <c:pt idx="92">
+                  <c:v>0.0626308775937559</c:v>
+                </c:pt>
+                <c:pt idx="93">
+                  <c:v>0.0639951773589694</c:v>
+                </c:pt>
+                <c:pt idx="94">
+                  <c:v>0.0634875309347039</c:v>
+                </c:pt>
+                <c:pt idx="95">
+                  <c:v>0.0624087822831398</c:v>
+                </c:pt>
+                <c:pt idx="96">
+                  <c:v>0.0623135985785899</c:v>
+                </c:pt>
+                <c:pt idx="97">
+                  <c:v>0.0643759121771686</c:v>
+                </c:pt>
+                <c:pt idx="98">
+                  <c:v>0.0632654356240878</c:v>
+                </c:pt>
+                <c:pt idx="99">
+                  <c:v>0.066216130465131</c:v>
+                </c:pt>
+                <c:pt idx="100">
+                  <c:v>0.0625039659876895</c:v>
+                </c:pt>
+                <c:pt idx="101">
+                  <c:v>0.0622818706770734</c:v>
+                </c:pt>
+                <c:pt idx="102">
+                  <c:v>0.0624405101846563</c:v>
+                </c:pt>
+                <c:pt idx="103">
+                  <c:v>0.0619645916619074</c:v>
+                </c:pt>
+                <c:pt idx="104">
+                  <c:v>0.0638999936544196</c:v>
+                </c:pt>
+                <c:pt idx="105">
+                  <c:v>0.0639317215559363</c:v>
+                </c:pt>
+                <c:pt idx="106">
+                  <c:v>0.0645662795862681</c:v>
+                </c:pt>
+                <c:pt idx="107">
+                  <c:v>0.0644076400786851</c:v>
+                </c:pt>
+                <c:pt idx="108">
+                  <c:v>0.0655815724347991</c:v>
+                </c:pt>
+                <c:pt idx="109">
+                  <c:v>0.0649152865029506</c:v>
+                </c:pt>
+                <c:pt idx="110">
+                  <c:v>0.0650104702075005</c:v>
+                </c:pt>
+                <c:pt idx="111">
+                  <c:v>0.0627577891998223</c:v>
+                </c:pt>
+                <c:pt idx="112">
+                  <c:v>0.0639951773589694</c:v>
+                </c:pt>
+                <c:pt idx="113">
+                  <c:v>0.0649152865029506</c:v>
+                </c:pt>
+                <c:pt idx="114">
+                  <c:v>0.0644710958817184</c:v>
+                </c:pt>
+                <c:pt idx="115">
+                  <c:v>0.0642490005711022</c:v>
+                </c:pt>
+                <c:pt idx="116">
+                  <c:v>0.0650739260105336</c:v>
+                </c:pt>
+                <c:pt idx="117">
+                  <c:v>0.0633606193286375</c:v>
+                </c:pt>
+                <c:pt idx="118">
+                  <c:v>0.0646297353893013</c:v>
+                </c:pt>
+                <c:pt idx="119">
+                  <c:v>0.0647883748968842</c:v>
+                </c:pt>
+                <c:pt idx="120">
+                  <c:v>0.0667872326924297</c:v>
+                </c:pt>
+                <c:pt idx="121">
+                  <c:v>0.063328891427121</c:v>
+                </c:pt>
+                <c:pt idx="122">
+                  <c:v>0.0652008376166</c:v>
+                </c:pt>
+                <c:pt idx="123">
+                  <c:v>0.0631385240180214</c:v>
+                </c:pt>
+                <c:pt idx="124">
+                  <c:v>0.0654863887302493</c:v>
+                </c:pt>
+                <c:pt idx="125">
+                  <c:v>0.0629798845104384</c:v>
+                </c:pt>
+                <c:pt idx="126">
+                  <c:v>0.0634240751316708</c:v>
+                </c:pt>
+                <c:pt idx="127">
+                  <c:v>0.0628847008058887</c:v>
+                </c:pt>
+                <c:pt idx="128">
+                  <c:v>0.0655181166317659</c:v>
+                </c:pt>
+                <c:pt idx="129">
+                  <c:v>0.0651056539120502</c:v>
+                </c:pt>
+                <c:pt idx="130">
+                  <c:v>0.0630433403134717</c:v>
+                </c:pt>
+                <c:pt idx="131">
+                  <c:v>0.0658353956469318</c:v>
+                </c:pt>
+                <c:pt idx="132">
+                  <c:v>0.0668506884954629</c:v>
+                </c:pt>
+                <c:pt idx="133">
+                  <c:v>0.0652008376166</c:v>
+                </c:pt>
+                <c:pt idx="134">
+                  <c:v>0.0671045117075956</c:v>
+                </c:pt>
+                <c:pt idx="135">
+                  <c:v>0.0670093280030459</c:v>
+                </c:pt>
+                <c:pt idx="136">
+                  <c:v>0.067231423313662</c:v>
+                </c:pt>
+                <c:pt idx="137">
+                  <c:v>0.0674217907227615</c:v>
+                </c:pt>
+                <c:pt idx="138">
+                  <c:v>0.070277301859255</c:v>
+                </c:pt>
+                <c:pt idx="139">
+                  <c:v>0.0686274509803921</c:v>
+                </c:pt>
+                <c:pt idx="140">
+                  <c:v>0.0689764578970747</c:v>
+                </c:pt>
+                <c:pt idx="141">
+                  <c:v>0.0662478583666476</c:v>
+                </c:pt>
+                <c:pt idx="142">
+                  <c:v>0.0688178183894917</c:v>
+                </c:pt>
+                <c:pt idx="143">
+                  <c:v>0.0671362396091123</c:v>
+                </c:pt>
+                <c:pt idx="144">
+                  <c:v>0.0732914525033314</c:v>
+                </c:pt>
+                <c:pt idx="145">
+                  <c:v>0.0710704993971699</c:v>
+                </c:pt>
+                <c:pt idx="146">
+                  <c:v>0.0726568944729995</c:v>
+                </c:pt>
+                <c:pt idx="147">
+                  <c:v>0.0689447299955581</c:v>
+                </c:pt>
+                <c:pt idx="148">
+                  <c:v>0.0713243226093026</c:v>
+                </c:pt>
+                <c:pt idx="149">
+                  <c:v>0.0696110159274066</c:v>
+                </c:pt>
+                <c:pt idx="150">
+                  <c:v>0.070118662351672</c:v>
+                </c:pt>
+                <c:pt idx="151">
+                  <c:v>0.0695792880258899</c:v>
+                </c:pt>
+                <c:pt idx="152">
+                  <c:v>0.0706580366774541</c:v>
+                </c:pt>
+                <c:pt idx="153">
+                  <c:v>0.0706263087759375</c:v>
+                </c:pt>
+                <c:pt idx="154">
+                  <c:v>0.0714829621168855</c:v>
+                </c:pt>
+                <c:pt idx="155">
+                  <c:v>0.0707214924804873</c:v>
+                </c:pt>
+                <c:pt idx="156">
+                  <c:v>0.0692620090107239</c:v>
+                </c:pt>
+                <c:pt idx="157">
+                  <c:v>0.0690716416016244</c:v>
+                </c:pt>
+                <c:pt idx="158">
+                  <c:v>0.069960022844089</c:v>
+                </c:pt>
+                <c:pt idx="159">
+                  <c:v>0.0692620090107239</c:v>
+                </c:pt>
+                <c:pt idx="160">
+                  <c:v>0.0704359413668379</c:v>
+                </c:pt>
+                <c:pt idx="161">
+                  <c:v>0.0688178183894917</c:v>
+                </c:pt>
+                <c:pt idx="162">
+                  <c:v>0.0729741734881654</c:v>
+                </c:pt>
+                <c:pt idx="163">
+                  <c:v>0.0715781458214354</c:v>
+                </c:pt>
+                <c:pt idx="164">
+                  <c:v>0.0723396154578336</c:v>
+                </c:pt>
+                <c:pt idx="165">
+                  <c:v>0.0715781458214354</c:v>
+                </c:pt>
+                <c:pt idx="166">
+                  <c:v>0.0713560505108191</c:v>
+                </c:pt>
+                <c:pt idx="167">
+                  <c:v>0.0715464179199187</c:v>
+                </c:pt>
+                <c:pt idx="168">
+                  <c:v>0.0715781458214354</c:v>
+                </c:pt>
+                <c:pt idx="169">
+                  <c:v>0.0678342534424772</c:v>
+                </c:pt>
+                <c:pt idx="170">
+                  <c:v>0.0707214924804873</c:v>
+                </c:pt>
+                <c:pt idx="171">
+                  <c:v>0.0689447299955581</c:v>
+                </c:pt>
+                <c:pt idx="172">
+                  <c:v>0.0691668253061742</c:v>
+                </c:pt>
+                <c:pt idx="173">
+                  <c:v>0.0704042134653214</c:v>
+                </c:pt>
+                <c:pt idx="174">
+                  <c:v>0.0720540643441842</c:v>
+                </c:pt>
+                <c:pt idx="175">
+                  <c:v>0.0685005393743257</c:v>
+                </c:pt>
+                <c:pt idx="176">
+                  <c:v>0.0684370835712926</c:v>
+                </c:pt>
+                <c:pt idx="177">
+                  <c:v>0.0716733295259851</c:v>
+                </c:pt>
+                <c:pt idx="178">
+                  <c:v>0.0704993971698711</c:v>
+                </c:pt>
+                <c:pt idx="179">
+                  <c:v>0.0670093280030459</c:v>
+                </c:pt>
+                <c:pt idx="180">
+                  <c:v>0.0680246208515769</c:v>
+                </c:pt>
+                <c:pt idx="181">
+                  <c:v>0.0664064978742305</c:v>
+                </c:pt>
+                <c:pt idx="182">
+                  <c:v>0.0692937369122406</c:v>
+                </c:pt>
+                <c:pt idx="183">
+                  <c:v>0.0668824163969794</c:v>
+                </c:pt>
+                <c:pt idx="184">
+                  <c:v>0.0687543625864585</c:v>
+                </c:pt>
+                <c:pt idx="185">
+                  <c:v>0.0655498445332826</c:v>
+                </c:pt>
+                <c:pt idx="186">
+                  <c:v>0.0673583349197284</c:v>
+                </c:pt>
+                <c:pt idx="187">
+                  <c:v>0.0664064978742305</c:v>
+                </c:pt>
+                <c:pt idx="188">
+                  <c:v>0.0685005393743257</c:v>
+                </c:pt>
+                <c:pt idx="189">
+                  <c:v>0.0662478583666476</c:v>
+                </c:pt>
+                <c:pt idx="190">
+                  <c:v>0.0647249190938511</c:v>
+                </c:pt>
+                <c:pt idx="191">
+                  <c:v>0.0678025255409606</c:v>
+                </c:pt>
+                <c:pt idx="192">
+                  <c:v>0.0681832603591598</c:v>
+                </c:pt>
+                <c:pt idx="193">
+                  <c:v>0.0668824163969794</c:v>
+                </c:pt>
+                <c:pt idx="194">
+                  <c:v>0.0691350974046576</c:v>
+                </c:pt>
+                <c:pt idx="195">
+                  <c:v>0.0652960213211498</c:v>
+                </c:pt>
+                <c:pt idx="196">
+                  <c:v>0.0693889206167903</c:v>
+                </c:pt>
+                <c:pt idx="197">
+                  <c:v>0.0632337077225712</c:v>
+                </c:pt>
+                <c:pt idx="198">
+                  <c:v>0.0673583349197284</c:v>
+                </c:pt>
+                <c:pt idx="199">
+                  <c:v>0.0666920489878799</c:v>
+                </c:pt>
+              </c:numCache>
+            </c:numRef>
+          </c:val>
+          <c:smooth val="0"/>
+        </c:ser>
+        <c:dLbls>
+          <c:showLegendKey val="0"/>
+          <c:showVal val="0"/>
+          <c:showCatName val="0"/>
+          <c:showSerName val="0"/>
+          <c:showPercent val="0"/>
+          <c:showBubbleSize val="0"/>
+        </c:dLbls>
+        <c:marker val="1"/>
+        <c:smooth val="0"/>
+        <c:axId val="-2130958776"/>
+        <c:axId val="-2130955832"/>
+      </c:lineChart>
+      <c:catAx>
+        <c:axId val="-2130958776"/>
+        <c:scaling>
+          <c:orientation val="minMax"/>
+        </c:scaling>
+        <c:delete val="0"/>
+        <c:axPos val="b"/>
+        <c:majorTickMark val="out"/>
+        <c:minorTickMark val="none"/>
+        <c:tickLblPos val="nextTo"/>
+        <c:crossAx val="-2130955832"/>
+        <c:crosses val="autoZero"/>
+        <c:auto val="1"/>
+        <c:lblAlgn val="ctr"/>
+        <c:lblOffset val="100"/>
+        <c:noMultiLvlLbl val="0"/>
+      </c:catAx>
+      <c:valAx>
+        <c:axId val="-2130955832"/>
+        <c:scaling>
+          <c:orientation val="minMax"/>
+        </c:scaling>
+        <c:delete val="0"/>
+        <c:axPos val="l"/>
+        <c:majorGridlines/>
+        <c:numFmt formatCode="0.0%" sourceLinked="1"/>
+        <c:majorTickMark val="out"/>
+        <c:minorTickMark val="none"/>
+        <c:tickLblPos val="nextTo"/>
+        <c:crossAx val="-2130958776"/>
+        <c:crosses val="autoZero"/>
+        <c:crossBetween val="between"/>
+      </c:valAx>
+    </c:plotArea>
+    <c:legend>
+      <c:legendPos val="r"/>
+      <c:layout/>
+      <c:overlay val="0"/>
+    </c:legend>
+    <c:plotVisOnly val="1"/>
+    <c:dispBlanksAs val="gap"/>
+    <c:showDLblsOverMax val="0"/>
+  </c:chart>
+  <c:externalData r:id="rId1">
+    <c:autoUpdate val="0"/>
+  </c:externalData>
+</c:chartSpace>
 </file>
 
 <file path=word/theme/theme1.xml><?xml version="1.0" encoding="utf-8"?>
@@ -1998,4 +3082,16 @@
   </a:objectDefaults>
   <a:extraClrSchemeLst/>
 </a:theme>
+</file>
+
+<file path=customXml/item1.xml><?xml version="1.0" encoding="utf-8"?>
+<b:Sources xmlns:b="http://schemas.openxmlformats.org/officeDocument/2006/bibliography" xmlns="http://schemas.openxmlformats.org/officeDocument/2006/bibliography" SelectedStyle="/APA.XSL" StyleName="APA"/>
+</file>
+
+<file path=customXml/itemProps1.xml><?xml version="1.0" encoding="utf-8"?>
+<ds:datastoreItem xmlns:ds="http://schemas.openxmlformats.org/officeDocument/2006/customXml" ds:itemID="{FDDA553B-E2CE-A54D-A359-CEFFD5C2750D}">
+  <ds:schemaRefs>
+    <ds:schemaRef ds:uri="http://schemas.openxmlformats.org/officeDocument/2006/bibliography"/>
+  </ds:schemaRefs>
+</ds:datastoreItem>
 </file>
</xml_diff>